<commit_message>
java fn call works
</commit_message>
<xml_diff>
--- a/resources/tests/test1.docx
+++ b/resources/tests/test1.docx
@@ -417,6 +417,54 @@
         </w:tc>
       </w:tr>
     </w:tbl>
+    <w:p>
+      <w:pPr>
+        <w:pStyle w:val="Normal"/>
+        <w:rPr/>
+      </w:pPr>
+      <w:r>
+        <w:rPr/>
+      </w:r>
+    </w:p>
+    <w:p>
+      <w:pPr>
+        <w:pStyle w:val="Normal"/>
+        <w:rPr/>
+      </w:pPr>
+      <w:r>
+        <w:rPr/>
+        <w:t>Rounded value: {%=round(roundable)%}</w:t>
+      </w:r>
+    </w:p>
+    <w:p>
+      <w:pPr>
+        <w:pStyle w:val="Normal"/>
+        <w:rPr/>
+      </w:pPr>
+      <w:r>
+        <w:rPr/>
+      </w:r>
+    </w:p>
+    <w:p>
+      <w:pPr>
+        <w:pStyle w:val="Normal"/>
+        <w:rPr/>
+      </w:pPr>
+      <w:r>
+        <w:rPr/>
+        <w:t>Round 3.1 to {%=round(3.1)%}!</w:t>
+      </w:r>
+    </w:p>
+    <w:p>
+      <w:pPr>
+        <w:pStyle w:val="Normal"/>
+        <w:rPr/>
+      </w:pPr>
+      <w:r>
+        <w:rPr/>
+        <w:t>Round 3.5 to {%=round(3.5)%}!</w:t>
+      </w:r>
+    </w:p>
     <w:p>
       <w:pPr>
         <w:pStyle w:val="Normal"/>

</xml_diff>